<commit_message>
perubahan terbaru mengenai menampilkan whatsapp ke pihak ideally
</commit_message>
<xml_diff>
--- a/Requirement-Definition.docx
+++ b/Requirement-Definition.docx
@@ -2967,82 +2967,166 @@
             <w:r>
               <w:rPr>
                 <w:rFonts w:eastAsia="Times New Roman" w:cstheme="minorHAnsi"/>
-                <w:sz w:val="24"/>
-                <w:szCs w:val="24"/>
-              </w:rPr>
-              <w:t>menghubungkan</w:t>
-            </w:r>
-            <w:proofErr w:type="spellEnd"/>
-            <w:r>
-              <w:rPr>
-                <w:rFonts w:eastAsia="Times New Roman" w:cstheme="minorHAnsi"/>
-                <w:sz w:val="24"/>
-                <w:szCs w:val="24"/>
-              </w:rPr>
-              <w:t xml:space="preserve"> pelanggan dengan </w:t>
-            </w:r>
-            <w:proofErr w:type="spellStart"/>
-            <w:r>
-              <w:rPr>
-                <w:rFonts w:eastAsia="Times New Roman" w:cstheme="minorHAnsi"/>
-                <w:sz w:val="24"/>
-                <w:szCs w:val="24"/>
-              </w:rPr>
-              <w:t>pihak</w:t>
-            </w:r>
-            <w:proofErr w:type="spellEnd"/>
-            <w:r>
-              <w:rPr>
-                <w:rFonts w:eastAsia="Times New Roman" w:cstheme="minorHAnsi"/>
-                <w:sz w:val="24"/>
-                <w:szCs w:val="24"/>
-              </w:rPr>
-              <w:t xml:space="preserve"> Perusahaan untuk </w:t>
-            </w:r>
-            <w:proofErr w:type="spellStart"/>
-            <w:r>
-              <w:rPr>
-                <w:rFonts w:eastAsia="Times New Roman" w:cstheme="minorHAnsi"/>
-                <w:sz w:val="24"/>
-                <w:szCs w:val="24"/>
-              </w:rPr>
-              <w:t>melakukan</w:t>
-            </w:r>
-            <w:proofErr w:type="spellEnd"/>
-            <w:r>
-              <w:rPr>
-                <w:rFonts w:eastAsia="Times New Roman" w:cstheme="minorHAnsi"/>
-                <w:sz w:val="24"/>
-                <w:szCs w:val="24"/>
-              </w:rPr>
-              <w:t xml:space="preserve"> </w:t>
-            </w:r>
-            <w:proofErr w:type="spellStart"/>
-            <w:r>
-              <w:rPr>
-                <w:rFonts w:eastAsia="Times New Roman" w:cstheme="minorHAnsi"/>
-                <w:sz w:val="24"/>
-                <w:szCs w:val="24"/>
-              </w:rPr>
-              <w:t>konsultasi</w:t>
-            </w:r>
-            <w:proofErr w:type="spellEnd"/>
-            <w:r>
-              <w:rPr>
-                <w:rFonts w:eastAsia="Times New Roman" w:cstheme="minorHAnsi"/>
-                <w:sz w:val="24"/>
-                <w:szCs w:val="24"/>
-              </w:rPr>
-              <w:t xml:space="preserve"> </w:t>
-            </w:r>
-            <w:proofErr w:type="spellStart"/>
-            <w:r>
-              <w:rPr>
-                <w:rFonts w:eastAsia="Times New Roman" w:cstheme="minorHAnsi"/>
-                <w:sz w:val="24"/>
-                <w:szCs w:val="24"/>
-              </w:rPr>
-              <w:t>kebutuhan</w:t>
+                <w:kern w:val="0"/>
+                <w:sz w:val="24"/>
+                <w:szCs w:val="24"/>
+                <w14:ligatures w14:val="none"/>
+              </w:rPr>
+              <w:t>menampilkan</w:t>
+            </w:r>
+            <w:proofErr w:type="spellEnd"/>
+            <w:r>
+              <w:rPr>
+                <w:rFonts w:eastAsia="Times New Roman" w:cstheme="minorHAnsi"/>
+                <w:kern w:val="0"/>
+                <w:sz w:val="24"/>
+                <w:szCs w:val="24"/>
+                <w14:ligatures w14:val="none"/>
+              </w:rPr>
+              <w:t xml:space="preserve"> </w:t>
+            </w:r>
+            <w:proofErr w:type="spellStart"/>
+            <w:r>
+              <w:rPr>
+                <w:rFonts w:eastAsia="Times New Roman" w:cstheme="minorHAnsi"/>
+                <w:kern w:val="0"/>
+                <w:sz w:val="24"/>
+                <w:szCs w:val="24"/>
+                <w14:ligatures w14:val="none"/>
+              </w:rPr>
+              <w:t>informasi</w:t>
+            </w:r>
+            <w:proofErr w:type="spellEnd"/>
+            <w:r>
+              <w:rPr>
+                <w:rFonts w:eastAsia="Times New Roman" w:cstheme="minorHAnsi"/>
+                <w:kern w:val="0"/>
+                <w:sz w:val="24"/>
+                <w:szCs w:val="24"/>
+                <w14:ligatures w14:val="none"/>
+              </w:rPr>
+              <w:t xml:space="preserve"> </w:t>
+            </w:r>
+            <w:proofErr w:type="spellStart"/>
+            <w:r>
+              <w:rPr>
+                <w:rFonts w:eastAsia="Times New Roman" w:cstheme="minorHAnsi"/>
+                <w:kern w:val="0"/>
+                <w:sz w:val="24"/>
+                <w:szCs w:val="24"/>
+                <w14:ligatures w14:val="none"/>
+              </w:rPr>
+              <w:t>kontak</w:t>
+            </w:r>
+            <w:proofErr w:type="spellEnd"/>
+            <w:r>
+              <w:rPr>
+                <w:rFonts w:eastAsia="Times New Roman" w:cstheme="minorHAnsi"/>
+                <w:kern w:val="0"/>
+                <w:sz w:val="24"/>
+                <w:szCs w:val="24"/>
+                <w14:ligatures w14:val="none"/>
+              </w:rPr>
+              <w:t xml:space="preserve"> dan </w:t>
+            </w:r>
+            <w:proofErr w:type="spellStart"/>
+            <w:r>
+              <w:rPr>
+                <w:rFonts w:eastAsia="Times New Roman" w:cstheme="minorHAnsi"/>
+                <w:kern w:val="0"/>
+                <w:sz w:val="24"/>
+                <w:szCs w:val="24"/>
+                <w14:ligatures w14:val="none"/>
+              </w:rPr>
+              <w:t>mengarahkan</w:t>
+            </w:r>
+            <w:proofErr w:type="spellEnd"/>
+            <w:r>
+              <w:rPr>
+                <w:rFonts w:eastAsia="Times New Roman" w:cstheme="minorHAnsi"/>
+                <w:kern w:val="0"/>
+                <w:sz w:val="24"/>
+                <w:szCs w:val="24"/>
+                <w14:ligatures w14:val="none"/>
+              </w:rPr>
+              <w:t xml:space="preserve"> </w:t>
+            </w:r>
+            <w:proofErr w:type="spellStart"/>
+            <w:r>
+              <w:rPr>
+                <w:rFonts w:eastAsia="Times New Roman" w:cstheme="minorHAnsi"/>
+                <w:kern w:val="0"/>
+                <w:sz w:val="24"/>
+                <w:szCs w:val="24"/>
+                <w14:ligatures w14:val="none"/>
+              </w:rPr>
+              <w:t>pengguna</w:t>
+            </w:r>
+            <w:proofErr w:type="spellEnd"/>
+            <w:r>
+              <w:rPr>
+                <w:rFonts w:eastAsia="Times New Roman" w:cstheme="minorHAnsi"/>
+                <w:kern w:val="0"/>
+                <w:sz w:val="24"/>
+                <w:szCs w:val="24"/>
+                <w14:ligatures w14:val="none"/>
+              </w:rPr>
+              <w:t xml:space="preserve"> </w:t>
+            </w:r>
+            <w:proofErr w:type="spellStart"/>
+            <w:r>
+              <w:rPr>
+                <w:rFonts w:eastAsia="Times New Roman" w:cstheme="minorHAnsi"/>
+                <w:kern w:val="0"/>
+                <w:sz w:val="24"/>
+                <w:szCs w:val="24"/>
+                <w14:ligatures w14:val="none"/>
+              </w:rPr>
+              <w:t>menuju</w:t>
+            </w:r>
+            <w:proofErr w:type="spellEnd"/>
+            <w:r>
+              <w:rPr>
+                <w:rFonts w:eastAsia="Times New Roman" w:cstheme="minorHAnsi"/>
+                <w:kern w:val="0"/>
+                <w:sz w:val="24"/>
+                <w:szCs w:val="24"/>
+                <w14:ligatures w14:val="none"/>
+              </w:rPr>
+              <w:t xml:space="preserve"> WhatsApp atau </w:t>
+            </w:r>
+            <w:proofErr w:type="spellStart"/>
+            <w:r>
+              <w:rPr>
+                <w:rFonts w:eastAsia="Times New Roman" w:cstheme="minorHAnsi"/>
+                <w:kern w:val="0"/>
+                <w:sz w:val="24"/>
+                <w:szCs w:val="24"/>
+                <w14:ligatures w14:val="none"/>
+              </w:rPr>
+              <w:t>kontak</w:t>
+            </w:r>
+            <w:proofErr w:type="spellEnd"/>
+            <w:r>
+              <w:rPr>
+                <w:rFonts w:eastAsia="Times New Roman" w:cstheme="minorHAnsi"/>
+                <w:kern w:val="0"/>
+                <w:sz w:val="24"/>
+                <w:szCs w:val="24"/>
+                <w14:ligatures w14:val="none"/>
+              </w:rPr>
+              <w:t xml:space="preserve"> </w:t>
+            </w:r>
+            <w:proofErr w:type="spellStart"/>
+            <w:r>
+              <w:rPr>
+                <w:rFonts w:eastAsia="Times New Roman" w:cstheme="minorHAnsi"/>
+                <w:kern w:val="0"/>
+                <w:sz w:val="24"/>
+                <w:szCs w:val="24"/>
+                <w14:ligatures w14:val="none"/>
+              </w:rPr>
+              <w:t>lainnya</w:t>
             </w:r>
             <w:proofErr w:type="spellEnd"/>
           </w:p>
@@ -5646,7 +5730,25 @@
                 <w:sz w:val="24"/>
                 <w:szCs w:val="24"/>
               </w:rPr>
-              <w:t xml:space="preserve"> request nomor </w:t>
+              <w:t xml:space="preserve"> request </w:t>
+            </w:r>
+            <w:proofErr w:type="spellStart"/>
+            <w:r>
+              <w:rPr>
+                <w:rFonts w:eastAsia="Times New Roman" w:cstheme="minorHAnsi"/>
+                <w:sz w:val="24"/>
+                <w:szCs w:val="24"/>
+              </w:rPr>
+              <w:t>nomor</w:t>
+            </w:r>
+            <w:proofErr w:type="spellEnd"/>
+            <w:r>
+              <w:rPr>
+                <w:rFonts w:eastAsia="Times New Roman" w:cstheme="minorHAnsi"/>
+                <w:sz w:val="24"/>
+                <w:szCs w:val="24"/>
+              </w:rPr>
+              <w:t xml:space="preserve"> </w:t>
             </w:r>
             <w:r>
               <w:rPr>
@@ -8792,7 +8894,6 @@
                 <w14:ligatures w14:val="none"/>
               </w:rPr>
             </w:pPr>
-            <w:proofErr w:type="gramStart"/>
             <w:r>
               <w:rPr>
                 <w:rFonts w:eastAsia="Times New Roman" w:cstheme="minorHAnsi"/>
@@ -8806,22 +8907,7 @@
                 <w14:ligatures w14:val="none"/>
               </w:rPr>
               <w:lastRenderedPageBreak/>
-              <w:t>Non Functional</w:t>
-            </w:r>
-            <w:proofErr w:type="gramEnd"/>
-            <w:r>
-              <w:rPr>
-                <w:rFonts w:eastAsia="Times New Roman" w:cstheme="minorHAnsi"/>
-                <w:b/>
-                <w:bCs/>
-                <w:color w:val="000000"/>
-                <w:kern w:val="0"/>
-                <w:sz w:val="24"/>
-                <w:szCs w:val="24"/>
-                <w:lang w:val="en-ID"/>
-                <w14:ligatures w14:val="none"/>
-              </w:rPr>
-              <w:t xml:space="preserve"> Requirement</w:t>
+              <w:t>Non Functional Requirement</w:t>
             </w:r>
           </w:p>
         </w:tc>
@@ -15553,6 +15639,7 @@
   <w:style w:type="character" w:default="1" w:styleId="DefaultParagraphFont">
     <w:name w:val="Default Paragraph Font"/>
     <w:uiPriority w:val="1"/>
+    <w:semiHidden/>
     <w:unhideWhenUsed/>
   </w:style>
   <w:style w:type="table" w:default="1" w:styleId="TableNormal">
@@ -15978,15 +16065,6 @@
 </file>
 
 <file path=customXml/item1.xml><?xml version="1.0" encoding="utf-8"?>
-<?mso-contentType ?>
-<FormTemplates xmlns="http://schemas.microsoft.com/sharepoint/v3/contenttype/forms">
-  <Display>DocumentLibraryForm</Display>
-  <Edit>DocumentLibraryForm</Edit>
-  <New>DocumentLibraryForm</New>
-</FormTemplates>
-</file>
-
-<file path=customXml/item2.xml><?xml version="1.0" encoding="utf-8"?>
 <ct:contentTypeSchema xmlns:ct="http://schemas.microsoft.com/office/2006/metadata/contentType" xmlns:ma="http://schemas.microsoft.com/office/2006/metadata/properties/metaAttributes" ct:_="" ma:_="" ma:contentTypeName="Dokumen" ma:contentTypeID="0x010100B2104835603E494C8E73FA282078A2A1" ma:contentTypeVersion="3" ma:contentTypeDescription="Buat sebuah dokumen baru." ma:contentTypeScope="" ma:versionID="8909ba6cd089f1cad09b5d19bbf1fb99">
   <xsd:schema xmlns:xsd="http://www.w3.org/2001/XMLSchema" xmlns:xs="http://www.w3.org/2001/XMLSchema" xmlns:p="http://schemas.microsoft.com/office/2006/metadata/properties" xmlns:ns2="2a2d2fc0-172c-493e-9700-481b0102245d" targetNamespace="http://schemas.microsoft.com/office/2006/metadata/properties" ma:root="true" ma:fieldsID="31284ce68694fe7d11028b04c62020b4" ns2:_="">
     <xsd:import namespace="2a2d2fc0-172c-493e-9700-481b0102245d"/>
@@ -16124,15 +16202,16 @@
 </ct:contentTypeSchema>
 </file>
 
-<file path=customXml/itemProps1.xml><?xml version="1.0" encoding="utf-8"?>
-<ds:datastoreItem xmlns:ds="http://schemas.openxmlformats.org/officeDocument/2006/customXml" ds:itemID="{F889B8D9-1BA4-444A-A5FB-8860A00E66C5}">
-  <ds:schemaRefs>
-    <ds:schemaRef ds:uri="http://schemas.microsoft.com/sharepoint/v3/contenttype/forms"/>
-  </ds:schemaRefs>
-</ds:datastoreItem>
+<file path=customXml/item2.xml><?xml version="1.0" encoding="utf-8"?>
+<?mso-contentType ?>
+<FormTemplates xmlns="http://schemas.microsoft.com/sharepoint/v3/contenttype/forms">
+  <Display>DocumentLibraryForm</Display>
+  <Edit>DocumentLibraryForm</Edit>
+  <New>DocumentLibraryForm</New>
+</FormTemplates>
 </file>
 
-<file path=customXml/itemProps2.xml><?xml version="1.0" encoding="utf-8"?>
+<file path=customXml/itemProps1.xml><?xml version="1.0" encoding="utf-8"?>
 <ds:datastoreItem xmlns:ds="http://schemas.openxmlformats.org/officeDocument/2006/customXml" ds:itemID="{CD1A4E07-D63C-49FB-A26D-7FA3D01C5BA9}">
   <ds:schemaRefs>
     <ds:schemaRef ds:uri="http://schemas.microsoft.com/office/2006/metadata/contentType"/>
@@ -16148,4 +16227,12 @@
     <ds:schemaRef ds:uri="http://schemas.microsoft.com/internal/obd"/>
   </ds:schemaRefs>
 </ds:datastoreItem>
+</file>
+
+<file path=customXml/itemProps2.xml><?xml version="1.0" encoding="utf-8"?>
+<ds:datastoreItem xmlns:ds="http://schemas.openxmlformats.org/officeDocument/2006/customXml" ds:itemID="{F889B8D9-1BA4-444A-A5FB-8860A00E66C5}">
+  <ds:schemaRefs>
+    <ds:schemaRef ds:uri="http://schemas.microsoft.com/sharepoint/v3/contenttype/forms"/>
+  </ds:schemaRefs>
+</ds:datastoreItem>
 </file>
</xml_diff>

<commit_message>
Update progress proyek 5
</commit_message>
<xml_diff>
--- a/Requirement-Definition.docx
+++ b/Requirement-Definition.docx
@@ -252,7 +252,7 @@
                 <w:szCs w:val="24"/>
                 <w14:ligatures w14:val="none"/>
               </w:rPr>
-              <w:t xml:space="preserve"> 6 brand produk yang </w:t>
+              <w:t xml:space="preserve"> 6 brand </w:t>
             </w:r>
             <w:proofErr w:type="spellStart"/>
             <w:r>
@@ -263,6 +263,28 @@
                 <w:szCs w:val="24"/>
                 <w14:ligatures w14:val="none"/>
               </w:rPr>
+              <w:t>produk</w:t>
+            </w:r>
+            <w:proofErr w:type="spellEnd"/>
+            <w:r>
+              <w:rPr>
+                <w:rFonts w:eastAsia="Times New Roman" w:cstheme="minorHAnsi"/>
+                <w:kern w:val="0"/>
+                <w:sz w:val="24"/>
+                <w:szCs w:val="24"/>
+                <w14:ligatures w14:val="none"/>
+              </w:rPr>
+              <w:t xml:space="preserve"> yang </w:t>
+            </w:r>
+            <w:proofErr w:type="spellStart"/>
+            <w:r>
+              <w:rPr>
+                <w:rFonts w:eastAsia="Times New Roman" w:cstheme="minorHAnsi"/>
+                <w:kern w:val="0"/>
+                <w:sz w:val="24"/>
+                <w:szCs w:val="24"/>
+                <w14:ligatures w14:val="none"/>
+              </w:rPr>
               <w:t>bekerja</w:t>
             </w:r>
             <w:proofErr w:type="spellEnd"/>
@@ -274,7 +296,51 @@
                 <w:szCs w:val="24"/>
                 <w14:ligatures w14:val="none"/>
               </w:rPr>
-              <w:t xml:space="preserve"> sama dengan Perusahaan</w:t>
+              <w:t xml:space="preserve"> </w:t>
+            </w:r>
+            <w:proofErr w:type="spellStart"/>
+            <w:r>
+              <w:rPr>
+                <w:rFonts w:eastAsia="Times New Roman" w:cstheme="minorHAnsi"/>
+                <w:kern w:val="0"/>
+                <w:sz w:val="24"/>
+                <w:szCs w:val="24"/>
+                <w14:ligatures w14:val="none"/>
+              </w:rPr>
+              <w:t>sama</w:t>
+            </w:r>
+            <w:proofErr w:type="spellEnd"/>
+            <w:r>
+              <w:rPr>
+                <w:rFonts w:eastAsia="Times New Roman" w:cstheme="minorHAnsi"/>
+                <w:kern w:val="0"/>
+                <w:sz w:val="24"/>
+                <w:szCs w:val="24"/>
+                <w14:ligatures w14:val="none"/>
+              </w:rPr>
+              <w:t xml:space="preserve"> </w:t>
+            </w:r>
+            <w:proofErr w:type="spellStart"/>
+            <w:r>
+              <w:rPr>
+                <w:rFonts w:eastAsia="Times New Roman" w:cstheme="minorHAnsi"/>
+                <w:kern w:val="0"/>
+                <w:sz w:val="24"/>
+                <w:szCs w:val="24"/>
+                <w14:ligatures w14:val="none"/>
+              </w:rPr>
+              <w:t>dengan</w:t>
+            </w:r>
+            <w:proofErr w:type="spellEnd"/>
+            <w:r>
+              <w:rPr>
+                <w:rFonts w:eastAsia="Times New Roman" w:cstheme="minorHAnsi"/>
+                <w:kern w:val="0"/>
+                <w:sz w:val="24"/>
+                <w:szCs w:val="24"/>
+                <w14:ligatures w14:val="none"/>
+              </w:rPr>
+              <w:t xml:space="preserve"> Perusahaan</w:t>
             </w:r>
           </w:p>
           <w:p>
@@ -336,7 +402,7 @@
                 <w:szCs w:val="24"/>
                 <w14:ligatures w14:val="none"/>
               </w:rPr>
-              <w:t xml:space="preserve"> produk yang paling di </w:t>
+              <w:t xml:space="preserve"> </w:t>
             </w:r>
             <w:proofErr w:type="spellStart"/>
             <w:r>
@@ -347,6 +413,28 @@
                 <w:szCs w:val="24"/>
                 <w14:ligatures w14:val="none"/>
               </w:rPr>
+              <w:t>produk</w:t>
+            </w:r>
+            <w:proofErr w:type="spellEnd"/>
+            <w:r>
+              <w:rPr>
+                <w:rFonts w:eastAsia="Times New Roman" w:cstheme="minorHAnsi"/>
+                <w:kern w:val="0"/>
+                <w:sz w:val="24"/>
+                <w:szCs w:val="24"/>
+                <w14:ligatures w14:val="none"/>
+              </w:rPr>
+              <w:t xml:space="preserve"> yang paling di </w:t>
+            </w:r>
+            <w:proofErr w:type="spellStart"/>
+            <w:r>
+              <w:rPr>
+                <w:rFonts w:eastAsia="Times New Roman" w:cstheme="minorHAnsi"/>
+                <w:kern w:val="0"/>
+                <w:sz w:val="24"/>
+                <w:szCs w:val="24"/>
+                <w14:ligatures w14:val="none"/>
+              </w:rPr>
               <w:t>cari</w:t>
             </w:r>
             <w:proofErr w:type="spellEnd"/>
@@ -358,7 +446,29 @@
                 <w:szCs w:val="24"/>
                 <w14:ligatures w14:val="none"/>
               </w:rPr>
-              <w:t xml:space="preserve"> dan produk </w:t>
+              <w:t xml:space="preserve"> dan </w:t>
+            </w:r>
+            <w:proofErr w:type="spellStart"/>
+            <w:r>
+              <w:rPr>
+                <w:rFonts w:eastAsia="Times New Roman" w:cstheme="minorHAnsi"/>
+                <w:kern w:val="0"/>
+                <w:sz w:val="24"/>
+                <w:szCs w:val="24"/>
+                <w14:ligatures w14:val="none"/>
+              </w:rPr>
+              <w:t>produk</w:t>
+            </w:r>
+            <w:proofErr w:type="spellEnd"/>
+            <w:r>
+              <w:rPr>
+                <w:rFonts w:eastAsia="Times New Roman" w:cstheme="minorHAnsi"/>
+                <w:kern w:val="0"/>
+                <w:sz w:val="24"/>
+                <w:szCs w:val="24"/>
+                <w14:ligatures w14:val="none"/>
+              </w:rPr>
+              <w:t xml:space="preserve"> </w:t>
             </w:r>
             <w:proofErr w:type="spellStart"/>
             <w:r>
@@ -485,25 +595,67 @@
                 <w:sz w:val="24"/>
                 <w:szCs w:val="24"/>
               </w:rPr>
-              <w:t xml:space="preserve"> produk brand </w:t>
-            </w:r>
-            <w:proofErr w:type="spellStart"/>
-            <w:r>
-              <w:rPr>
-                <w:rFonts w:eastAsia="Times New Roman" w:cstheme="minorHAnsi"/>
-                <w:sz w:val="24"/>
-                <w:szCs w:val="24"/>
-              </w:rPr>
-              <w:t>dedikasi</w:t>
-            </w:r>
-            <w:proofErr w:type="spellEnd"/>
-            <w:r>
-              <w:rPr>
-                <w:rFonts w:eastAsia="Times New Roman" w:cstheme="minorHAnsi"/>
-                <w:sz w:val="24"/>
-                <w:szCs w:val="24"/>
-              </w:rPr>
-              <w:t xml:space="preserve"> flora</w:t>
+              <w:t xml:space="preserve"> </w:t>
+            </w:r>
+            <w:proofErr w:type="spellStart"/>
+            <w:r>
+              <w:rPr>
+                <w:rFonts w:eastAsia="Times New Roman" w:cstheme="minorHAnsi"/>
+                <w:sz w:val="24"/>
+                <w:szCs w:val="24"/>
+              </w:rPr>
+              <w:t>produk</w:t>
+            </w:r>
+            <w:proofErr w:type="spellEnd"/>
+            <w:r>
+              <w:rPr>
+                <w:rFonts w:eastAsia="Times New Roman" w:cstheme="minorHAnsi"/>
+                <w:sz w:val="24"/>
+                <w:szCs w:val="24"/>
+              </w:rPr>
+              <w:t xml:space="preserve"> brand </w:t>
+            </w:r>
+            <w:proofErr w:type="spellStart"/>
+            <w:r>
+              <w:rPr>
+                <w:rFonts w:eastAsia="Times New Roman" w:cstheme="minorHAnsi"/>
+                <w:sz w:val="24"/>
+                <w:szCs w:val="24"/>
+              </w:rPr>
+              <w:t>D</w:t>
+            </w:r>
+            <w:r>
+              <w:rPr>
+                <w:rFonts w:eastAsia="Times New Roman" w:cstheme="minorHAnsi"/>
+                <w:sz w:val="24"/>
+                <w:szCs w:val="24"/>
+              </w:rPr>
+              <w:t>edikasi</w:t>
+            </w:r>
+            <w:proofErr w:type="spellEnd"/>
+            <w:r>
+              <w:rPr>
+                <w:rFonts w:eastAsia="Times New Roman" w:cstheme="minorHAnsi"/>
+                <w:sz w:val="24"/>
+                <w:szCs w:val="24"/>
+              </w:rPr>
+              <w:t xml:space="preserve"> </w:t>
+            </w:r>
+            <w:r>
+              <w:rPr>
+                <w:rFonts w:eastAsia="Times New Roman" w:cstheme="minorHAnsi"/>
+                <w:sz w:val="24"/>
+                <w:szCs w:val="24"/>
+              </w:rPr>
+              <w:t>F</w:t>
+            </w:r>
+            <w:r>
+              <w:rPr>
+                <w:rFonts w:eastAsia="Times New Roman" w:cstheme="minorHAnsi"/>
+                <w:sz w:val="24"/>
+                <w:szCs w:val="24"/>
+              </w:rPr>
+              <w:t>lora</w:t>
             </w:r>
           </w:p>
           <w:p>
@@ -520,13 +672,39 @@
                 <w:szCs w:val="24"/>
               </w:rPr>
             </w:pPr>
-            <w:r>
-              <w:rPr>
-                <w:rFonts w:eastAsia="Times New Roman" w:cstheme="minorHAnsi"/>
-                <w:sz w:val="24"/>
-                <w:szCs w:val="24"/>
-              </w:rPr>
-              <w:t xml:space="preserve">System dapat </w:t>
+            <w:proofErr w:type="spellStart"/>
+            <w:r>
+              <w:rPr>
+                <w:rFonts w:eastAsia="Times New Roman" w:cstheme="minorHAnsi"/>
+                <w:sz w:val="24"/>
+                <w:szCs w:val="24"/>
+              </w:rPr>
+              <w:t>S</w:t>
+            </w:r>
+            <w:r>
+              <w:rPr>
+                <w:rFonts w:eastAsia="Times New Roman" w:cstheme="minorHAnsi"/>
+                <w:sz w:val="24"/>
+                <w:szCs w:val="24"/>
+              </w:rPr>
+              <w:t>i</w:t>
+            </w:r>
+            <w:r>
+              <w:rPr>
+                <w:rFonts w:eastAsia="Times New Roman" w:cstheme="minorHAnsi"/>
+                <w:sz w:val="24"/>
+                <w:szCs w:val="24"/>
+              </w:rPr>
+              <w:t>stem</w:t>
+            </w:r>
+            <w:proofErr w:type="spellEnd"/>
+            <w:r>
+              <w:rPr>
+                <w:rFonts w:eastAsia="Times New Roman" w:cstheme="minorHAnsi"/>
+                <w:sz w:val="24"/>
+                <w:szCs w:val="24"/>
+              </w:rPr>
+              <w:t xml:space="preserve"> dapat </w:t>
             </w:r>
             <w:proofErr w:type="spellStart"/>
             <w:r>
@@ -562,7 +740,25 @@
                 <w:sz w:val="24"/>
                 <w:szCs w:val="24"/>
               </w:rPr>
-              <w:t xml:space="preserve"> produk dan </w:t>
+              <w:t xml:space="preserve"> </w:t>
+            </w:r>
+            <w:proofErr w:type="spellStart"/>
+            <w:r>
+              <w:rPr>
+                <w:rFonts w:eastAsia="Times New Roman" w:cstheme="minorHAnsi"/>
+                <w:sz w:val="24"/>
+                <w:szCs w:val="24"/>
+              </w:rPr>
+              <w:t>produk</w:t>
+            </w:r>
+            <w:proofErr w:type="spellEnd"/>
+            <w:r>
+              <w:rPr>
+                <w:rFonts w:eastAsia="Times New Roman" w:cstheme="minorHAnsi"/>
+                <w:sz w:val="24"/>
+                <w:szCs w:val="24"/>
+              </w:rPr>
+              <w:t xml:space="preserve"> dan </w:t>
             </w:r>
             <w:proofErr w:type="spellStart"/>
             <w:r>
@@ -580,18 +776,8 @@
                 <w:sz w:val="24"/>
                 <w:szCs w:val="24"/>
               </w:rPr>
-              <w:t xml:space="preserve"> </w:t>
-            </w:r>
-            <w:proofErr w:type="spellStart"/>
-            <w:r>
-              <w:rPr>
-                <w:rFonts w:eastAsia="Times New Roman" w:cstheme="minorHAnsi"/>
-                <w:sz w:val="24"/>
-                <w:szCs w:val="24"/>
-              </w:rPr>
-              <w:t>promosi</w:t>
-            </w:r>
-            <w:proofErr w:type="spellEnd"/>
+              <w:t xml:space="preserve"> promosi</w:t>
+            </w:r>
           </w:p>
         </w:tc>
       </w:tr>
@@ -660,16 +846,7 @@
                 <w:szCs w:val="24"/>
                 <w:lang w:val="en-ID"/>
               </w:rPr>
-              <w:t xml:space="preserve"> </w:t>
-            </w:r>
-            <w:r>
-              <w:rPr>
-                <w:rFonts w:eastAsia="Times New Roman" w:cstheme="minorHAnsi"/>
-                <w:sz w:val="24"/>
-                <w:szCs w:val="24"/>
-                <w:lang w:val="en-ID"/>
-              </w:rPr>
-              <w:t xml:space="preserve">Brand </w:t>
+              <w:t xml:space="preserve"> Brand </w:t>
             </w:r>
             <w:proofErr w:type="spellStart"/>
             <w:r>
@@ -1177,7 +1354,45 @@
                 <w:szCs w:val="24"/>
                 <w:lang w:val="en-ID"/>
               </w:rPr>
-              <w:t xml:space="preserve"> local, daftar </w:t>
+              <w:t xml:space="preserve"> </w:t>
+            </w:r>
+            <w:proofErr w:type="spellStart"/>
+            <w:r>
+              <w:rPr>
+                <w:rFonts w:eastAsia="Times New Roman" w:cstheme="minorHAnsi"/>
+                <w:sz w:val="24"/>
+                <w:szCs w:val="24"/>
+                <w:lang w:val="en-ID"/>
+              </w:rPr>
+              <w:t>lo</w:t>
+            </w:r>
+            <w:r>
+              <w:rPr>
+                <w:rFonts w:eastAsia="Times New Roman" w:cstheme="minorHAnsi"/>
+                <w:sz w:val="24"/>
+                <w:szCs w:val="24"/>
+                <w:lang w:val="en-ID"/>
+              </w:rPr>
+              <w:t>k</w:t>
+            </w:r>
+            <w:r>
+              <w:rPr>
+                <w:rFonts w:eastAsia="Times New Roman" w:cstheme="minorHAnsi"/>
+                <w:sz w:val="24"/>
+                <w:szCs w:val="24"/>
+                <w:lang w:val="en-ID"/>
+              </w:rPr>
+              <w:t>al</w:t>
+            </w:r>
+            <w:proofErr w:type="spellEnd"/>
+            <w:r>
+              <w:rPr>
+                <w:rFonts w:eastAsia="Times New Roman" w:cstheme="minorHAnsi"/>
+                <w:sz w:val="24"/>
+                <w:szCs w:val="24"/>
+                <w:lang w:val="en-ID"/>
+              </w:rPr>
+              <w:t xml:space="preserve">, daftar </w:t>
             </w:r>
             <w:proofErr w:type="spellStart"/>
             <w:r>
@@ -1367,16 +1582,7 @@
                 <w:szCs w:val="24"/>
                 <w:lang w:val="en-ID"/>
               </w:rPr>
-              <w:t xml:space="preserve"> b</w:t>
-            </w:r>
-            <w:r>
-              <w:rPr>
-                <w:rFonts w:eastAsia="Times New Roman" w:cstheme="minorHAnsi"/>
-                <w:sz w:val="24"/>
-                <w:szCs w:val="24"/>
-                <w:lang w:val="en-ID"/>
-              </w:rPr>
-              <w:t xml:space="preserve">rand </w:t>
+              <w:t xml:space="preserve"> brand </w:t>
             </w:r>
             <w:proofErr w:type="spellStart"/>
             <w:r>
@@ -1669,7 +1875,16 @@
                 <w:szCs w:val="24"/>
                 <w:lang w:val="en-ID"/>
               </w:rPr>
-              <w:t>dapan</w:t>
+              <w:t>da</w:t>
+            </w:r>
+            <w:r>
+              <w:rPr>
+                <w:rFonts w:eastAsia="Times New Roman" w:cstheme="minorHAnsi"/>
+                <w:sz w:val="24"/>
+                <w:szCs w:val="24"/>
+                <w:lang w:val="en-ID"/>
+              </w:rPr>
+              <w:t>lam</w:t>
             </w:r>
             <w:proofErr w:type="spellEnd"/>
             <w:r>
@@ -1727,16 +1942,7 @@
                 <w:szCs w:val="24"/>
                 <w:lang w:val="en-ID"/>
               </w:rPr>
-              <w:t>Brand</w:t>
-            </w:r>
-            <w:r>
-              <w:rPr>
-                <w:rFonts w:eastAsia="Times New Roman" w:cstheme="minorHAnsi"/>
-                <w:sz w:val="24"/>
-                <w:szCs w:val="24"/>
-                <w:lang w:val="en-ID"/>
-              </w:rPr>
-              <w:t xml:space="preserve"> </w:t>
+              <w:t xml:space="preserve">Brand </w:t>
             </w:r>
             <w:proofErr w:type="spellStart"/>
             <w:r>
@@ -2516,28 +2722,17 @@
                 <w:szCs w:val="24"/>
                 <w:lang w:val="en-ID"/>
               </w:rPr>
-              <w:t>,</w:t>
-            </w:r>
-            <w:r>
-              <w:rPr>
-                <w:rFonts w:eastAsia="Times New Roman" w:cstheme="minorHAnsi"/>
-                <w:sz w:val="24"/>
-                <w:szCs w:val="24"/>
-                <w:lang w:val="en-ID"/>
-              </w:rPr>
-              <w:t xml:space="preserve"> </w:t>
-            </w:r>
-            <w:proofErr w:type="spellStart"/>
-            <w:r>
-              <w:rPr>
-                <w:rFonts w:eastAsia="Times New Roman" w:cstheme="minorHAnsi"/>
-                <w:sz w:val="24"/>
-                <w:szCs w:val="24"/>
-                <w:lang w:val="en-ID"/>
-              </w:rPr>
-              <w:t>dengan</w:t>
-            </w:r>
-            <w:proofErr w:type="spellEnd"/>
+              <w:t xml:space="preserve">, </w:t>
+            </w:r>
+            <w:r>
+              <w:rPr>
+                <w:rFonts w:eastAsia="Times New Roman" w:cstheme="minorHAnsi"/>
+                <w:sz w:val="24"/>
+                <w:szCs w:val="24"/>
+                <w:lang w:val="en-ID"/>
+              </w:rPr>
+              <w:t>dan</w:t>
+            </w:r>
             <w:r>
               <w:rPr>
                 <w:rFonts w:eastAsia="Times New Roman" w:cstheme="minorHAnsi"/>
@@ -2939,7 +3134,7 @@
                 <w:szCs w:val="24"/>
                 <w:lang w:val="en-ID"/>
               </w:rPr>
-              <w:t>dapan</w:t>
+              <w:t>dalam</w:t>
             </w:r>
             <w:proofErr w:type="spellEnd"/>
             <w:r>
@@ -2999,16 +3194,7 @@
                 <w:sz w:val="24"/>
                 <w:szCs w:val="24"/>
               </w:rPr>
-              <w:t>B</w:t>
-            </w:r>
-            <w:r>
-              <w:rPr>
-                <w:rFonts w:eastAsia="Arial" w:cstheme="minorHAnsi"/>
-                <w:color w:val="000000" w:themeColor="text1"/>
-                <w:sz w:val="24"/>
-                <w:szCs w:val="24"/>
-              </w:rPr>
-              <w:t xml:space="preserve">rand </w:t>
+              <w:t xml:space="preserve">Brand </w:t>
             </w:r>
             <w:proofErr w:type="spellStart"/>
             <w:r>
@@ -3979,15 +4165,6 @@
                 <w:lang w:val="en-ID"/>
               </w:rPr>
             </w:pPr>
-            <w:r>
-              <w:rPr>
-                <w:rFonts w:eastAsia="Times New Roman" w:cstheme="minorHAnsi"/>
-                <w:sz w:val="24"/>
-                <w:szCs w:val="24"/>
-                <w:lang w:val="en-ID"/>
-              </w:rPr>
-              <w:t xml:space="preserve"> </w:t>
-            </w:r>
             <w:proofErr w:type="spellStart"/>
             <w:r>
               <w:rPr>
@@ -4328,7 +4505,7 @@
                 <w:szCs w:val="24"/>
                 <w:lang w:val="en-ID"/>
               </w:rPr>
-              <w:t>dapan</w:t>
+              <w:t>dalam</w:t>
             </w:r>
             <w:proofErr w:type="spellEnd"/>
             <w:r>
@@ -4386,16 +4563,7 @@
                 <w:sz w:val="24"/>
                 <w:szCs w:val="24"/>
               </w:rPr>
-              <w:t>B</w:t>
-            </w:r>
-            <w:r>
-              <w:rPr>
-                <w:rFonts w:eastAsia="Arial" w:cstheme="minorHAnsi"/>
-                <w:color w:val="000000" w:themeColor="text1"/>
-                <w:sz w:val="24"/>
-                <w:szCs w:val="24"/>
-              </w:rPr>
-              <w:t xml:space="preserve">rand </w:t>
+              <w:t xml:space="preserve">Brand </w:t>
             </w:r>
             <w:proofErr w:type="spellStart"/>
             <w:r>
@@ -5634,7 +5802,7 @@
                 <w:szCs w:val="24"/>
                 <w:lang w:val="en-ID"/>
               </w:rPr>
-              <w:t>dapan</w:t>
+              <w:t>dalam</w:t>
             </w:r>
             <w:proofErr w:type="spellEnd"/>
             <w:r>
@@ -5692,16 +5860,7 @@
                 <w:sz w:val="24"/>
                 <w:szCs w:val="24"/>
               </w:rPr>
-              <w:t>B</w:t>
-            </w:r>
-            <w:r>
-              <w:rPr>
-                <w:rFonts w:eastAsia="Arial" w:cstheme="minorHAnsi"/>
-                <w:color w:val="000000" w:themeColor="text1"/>
-                <w:sz w:val="24"/>
-                <w:szCs w:val="24"/>
-              </w:rPr>
-              <w:t xml:space="preserve">rand </w:t>
+              <w:t xml:space="preserve">Brand </w:t>
             </w:r>
             <w:proofErr w:type="spellStart"/>
             <w:r>
@@ -7040,7 +7199,7 @@
                 <w:szCs w:val="24"/>
                 <w:lang w:val="en-ID"/>
               </w:rPr>
-              <w:t>dapan</w:t>
+              <w:t>dalam</w:t>
             </w:r>
             <w:proofErr w:type="spellEnd"/>
             <w:r>
@@ -7098,16 +7257,7 @@
                 <w:sz w:val="24"/>
                 <w:szCs w:val="24"/>
               </w:rPr>
-              <w:t>B</w:t>
-            </w:r>
-            <w:r>
-              <w:rPr>
-                <w:rFonts w:eastAsia="Arial" w:cstheme="minorHAnsi"/>
-                <w:color w:val="000000" w:themeColor="text1"/>
-                <w:sz w:val="24"/>
-                <w:szCs w:val="24"/>
-              </w:rPr>
-              <w:t xml:space="preserve">rand </w:t>
+              <w:t xml:space="preserve">Brand </w:t>
             </w:r>
             <w:proofErr w:type="spellStart"/>
             <w:r>
@@ -8367,7 +8517,7 @@
                 <w:szCs w:val="24"/>
                 <w:lang w:val="en-ID"/>
               </w:rPr>
-              <w:t>dapan</w:t>
+              <w:t>dalam</w:t>
             </w:r>
             <w:proofErr w:type="spellEnd"/>
             <w:r>
@@ -8844,6 +8994,37 @@
                 <w:szCs w:val="24"/>
                 <w:lang w:val="en-ID"/>
               </w:rPr>
+              <w:t>dari</w:t>
+            </w:r>
+            <w:proofErr w:type="spellEnd"/>
+            <w:r>
+              <w:rPr>
+                <w:rFonts w:eastAsia="Times New Roman" w:cstheme="minorHAnsi"/>
+                <w:sz w:val="24"/>
+                <w:szCs w:val="24"/>
+                <w:lang w:val="en-ID"/>
+              </w:rPr>
+              <w:t xml:space="preserve"> system </w:t>
+            </w:r>
+            <w:r>
+              <w:rPr>
+                <w:rFonts w:eastAsia="Times New Roman" w:cstheme="minorHAnsi"/>
+                <w:i/>
+                <w:iCs/>
+                <w:sz w:val="24"/>
+                <w:szCs w:val="24"/>
+                <w:lang w:val="en-ID"/>
+              </w:rPr>
+              <w:t xml:space="preserve">Payment Gateway </w:t>
+            </w:r>
+            <w:proofErr w:type="spellStart"/>
+            <w:r>
+              <w:rPr>
+                <w:rFonts w:eastAsia="Times New Roman" w:cstheme="minorHAnsi"/>
+                <w:sz w:val="24"/>
+                <w:szCs w:val="24"/>
+                <w:lang w:val="en-ID"/>
+              </w:rPr>
               <w:t>untuk</w:t>
             </w:r>
             <w:proofErr w:type="spellEnd"/>
@@ -11236,6 +11417,7 @@
                 <w14:ligatures w14:val="none"/>
               </w:rPr>
             </w:pPr>
+            <w:proofErr w:type="gramStart"/>
             <w:r>
               <w:rPr>
                 <w:rFonts w:eastAsia="Times New Roman" w:cstheme="minorHAnsi"/>
@@ -11248,7 +11430,22 @@
                 <w:lang w:val="en-ID"/>
                 <w14:ligatures w14:val="none"/>
               </w:rPr>
-              <w:t>Non Functional Requirement</w:t>
+              <w:t>Non Functional</w:t>
+            </w:r>
+            <w:proofErr w:type="gramEnd"/>
+            <w:r>
+              <w:rPr>
+                <w:rFonts w:eastAsia="Times New Roman" w:cstheme="minorHAnsi"/>
+                <w:b/>
+                <w:bCs/>
+                <w:color w:val="000000"/>
+                <w:kern w:val="0"/>
+                <w:sz w:val="24"/>
+                <w:szCs w:val="24"/>
+                <w:lang w:val="en-ID"/>
+                <w14:ligatures w14:val="none"/>
+              </w:rPr>
+              <w:t xml:space="preserve"> Requirement</w:t>
             </w:r>
           </w:p>
         </w:tc>
@@ -11373,7 +11570,7 @@
                 <w:szCs w:val="24"/>
                 <w14:ligatures w14:val="none"/>
               </w:rPr>
-              <w:t xml:space="preserve"> dalam </w:t>
+              <w:t xml:space="preserve"> </w:t>
             </w:r>
             <w:proofErr w:type="spellStart"/>
             <w:r>
@@ -11384,6 +11581,28 @@
                 <w:szCs w:val="24"/>
                 <w14:ligatures w14:val="none"/>
               </w:rPr>
+              <w:t>dalam</w:t>
+            </w:r>
+            <w:proofErr w:type="spellEnd"/>
+            <w:r>
+              <w:rPr>
+                <w:rFonts w:eastAsia="Times New Roman" w:cstheme="minorHAnsi"/>
+                <w:kern w:val="0"/>
+                <w:sz w:val="24"/>
+                <w:szCs w:val="24"/>
+                <w14:ligatures w14:val="none"/>
+              </w:rPr>
+              <w:t xml:space="preserve"> </w:t>
+            </w:r>
+            <w:proofErr w:type="spellStart"/>
+            <w:r>
+              <w:rPr>
+                <w:rFonts w:eastAsia="Times New Roman" w:cstheme="minorHAnsi"/>
+                <w:kern w:val="0"/>
+                <w:sz w:val="24"/>
+                <w:szCs w:val="24"/>
+                <w14:ligatures w14:val="none"/>
+              </w:rPr>
               <w:t>bentuk</w:t>
             </w:r>
             <w:proofErr w:type="spellEnd"/>
@@ -11395,7 +11614,51 @@
                 <w:szCs w:val="24"/>
                 <w14:ligatures w14:val="none"/>
               </w:rPr>
-              <w:t xml:space="preserve"> mobile site dengan tampilan </w:t>
+              <w:t xml:space="preserve"> mobile site </w:t>
+            </w:r>
+            <w:proofErr w:type="spellStart"/>
+            <w:r>
+              <w:rPr>
+                <w:rFonts w:eastAsia="Times New Roman" w:cstheme="minorHAnsi"/>
+                <w:kern w:val="0"/>
+                <w:sz w:val="24"/>
+                <w:szCs w:val="24"/>
+                <w14:ligatures w14:val="none"/>
+              </w:rPr>
+              <w:t>dengan</w:t>
+            </w:r>
+            <w:proofErr w:type="spellEnd"/>
+            <w:r>
+              <w:rPr>
+                <w:rFonts w:eastAsia="Times New Roman" w:cstheme="minorHAnsi"/>
+                <w:kern w:val="0"/>
+                <w:sz w:val="24"/>
+                <w:szCs w:val="24"/>
+                <w14:ligatures w14:val="none"/>
+              </w:rPr>
+              <w:t xml:space="preserve"> </w:t>
+            </w:r>
+            <w:proofErr w:type="spellStart"/>
+            <w:r>
+              <w:rPr>
+                <w:rFonts w:eastAsia="Times New Roman" w:cstheme="minorHAnsi"/>
+                <w:kern w:val="0"/>
+                <w:sz w:val="24"/>
+                <w:szCs w:val="24"/>
+                <w14:ligatures w14:val="none"/>
+              </w:rPr>
+              <w:t>tampilan</w:t>
+            </w:r>
+            <w:proofErr w:type="spellEnd"/>
+            <w:r>
+              <w:rPr>
+                <w:rFonts w:eastAsia="Times New Roman" w:cstheme="minorHAnsi"/>
+                <w:kern w:val="0"/>
+                <w:sz w:val="24"/>
+                <w:szCs w:val="24"/>
+                <w14:ligatures w14:val="none"/>
+              </w:rPr>
+              <w:t xml:space="preserve"> </w:t>
             </w:r>
             <w:proofErr w:type="spellStart"/>
             <w:r>
@@ -11501,7 +11764,29 @@
                 <w:szCs w:val="24"/>
                 <w14:ligatures w14:val="none"/>
               </w:rPr>
-              <w:t xml:space="preserve"> dengan </w:t>
+              <w:t xml:space="preserve"> </w:t>
+            </w:r>
+            <w:proofErr w:type="spellStart"/>
+            <w:r>
+              <w:rPr>
+                <w:rFonts w:eastAsia="Times New Roman" w:cstheme="minorHAnsi"/>
+                <w:kern w:val="0"/>
+                <w:sz w:val="24"/>
+                <w:szCs w:val="24"/>
+                <w14:ligatures w14:val="none"/>
+              </w:rPr>
+              <w:t>dengan</w:t>
+            </w:r>
+            <w:proofErr w:type="spellEnd"/>
+            <w:r>
+              <w:rPr>
+                <w:rFonts w:eastAsia="Times New Roman" w:cstheme="minorHAnsi"/>
+                <w:kern w:val="0"/>
+                <w:sz w:val="24"/>
+                <w:szCs w:val="24"/>
+                <w14:ligatures w14:val="none"/>
+              </w:rPr>
+              <w:t xml:space="preserve"> </w:t>
             </w:r>
             <w:proofErr w:type="spellStart"/>
             <w:r>
@@ -11717,7 +12002,7 @@
                 <w:szCs w:val="24"/>
                 <w14:ligatures w14:val="none"/>
               </w:rPr>
-              <w:t xml:space="preserve"> tampilan </w:t>
+              <w:t xml:space="preserve"> </w:t>
             </w:r>
             <w:proofErr w:type="spellStart"/>
             <w:r>
@@ -11728,6 +12013,28 @@
                 <w:szCs w:val="24"/>
                 <w14:ligatures w14:val="none"/>
               </w:rPr>
+              <w:t>tampilan</w:t>
+            </w:r>
+            <w:proofErr w:type="spellEnd"/>
+            <w:r>
+              <w:rPr>
+                <w:rFonts w:eastAsia="Times New Roman" w:cstheme="minorHAnsi"/>
+                <w:kern w:val="0"/>
+                <w:sz w:val="24"/>
+                <w:szCs w:val="24"/>
+                <w14:ligatures w14:val="none"/>
+              </w:rPr>
+              <w:t xml:space="preserve"> </w:t>
+            </w:r>
+            <w:proofErr w:type="spellStart"/>
+            <w:r>
+              <w:rPr>
+                <w:rFonts w:eastAsia="Times New Roman" w:cstheme="minorHAnsi"/>
+                <w:kern w:val="0"/>
+                <w:sz w:val="24"/>
+                <w:szCs w:val="24"/>
+                <w14:ligatures w14:val="none"/>
+              </w:rPr>
               <w:t>harga</w:t>
             </w:r>
             <w:proofErr w:type="spellEnd"/>
@@ -11794,6 +12101,7 @@
                 <w:szCs w:val="24"/>
                 <w14:ligatures w14:val="none"/>
               </w:rPr>
+              <w:lastRenderedPageBreak/>
               <w:t>keranjang</w:t>
             </w:r>
             <w:proofErr w:type="spellEnd"/>
@@ -11893,7 +12201,7 @@
                 <w:szCs w:val="24"/>
                 <w14:ligatures w14:val="none"/>
               </w:rPr>
-              <w:t xml:space="preserve"> yang belum masuk/</w:t>
+              <w:t xml:space="preserve"> yang </w:t>
             </w:r>
             <w:proofErr w:type="spellStart"/>
             <w:r>
@@ -11904,7 +12212,7 @@
                 <w:szCs w:val="24"/>
                 <w14:ligatures w14:val="none"/>
               </w:rPr>
-              <w:t>memiliki</w:t>
+              <w:t>belum</w:t>
             </w:r>
             <w:proofErr w:type="spellEnd"/>
             <w:r>
@@ -11915,7 +12223,7 @@
                 <w:szCs w:val="24"/>
                 <w14:ligatures w14:val="none"/>
               </w:rPr>
-              <w:t xml:space="preserve"> akun.</w:t>
+              <w:t xml:space="preserve"> masuk/memiliki akun.</w:t>
             </w:r>
           </w:p>
         </w:tc>
@@ -12298,7 +12606,7 @@
                 <w:sz w:val="24"/>
                 <w:szCs w:val="24"/>
               </w:rPr>
-              <w:t xml:space="preserve"> Indonesia </w:t>
+              <w:t xml:space="preserve"> Indonesia Nomor 27 </w:t>
             </w:r>
             <w:proofErr w:type="spellStart"/>
             <w:r>
@@ -12307,7 +12615,7 @@
                 <w:sz w:val="24"/>
                 <w:szCs w:val="24"/>
               </w:rPr>
-              <w:t>Nomor</w:t>
+              <w:t>Tahun</w:t>
             </w:r>
             <w:proofErr w:type="spellEnd"/>
             <w:r>
@@ -12316,7 +12624,7 @@
                 <w:sz w:val="24"/>
                 <w:szCs w:val="24"/>
               </w:rPr>
-              <w:t xml:space="preserve"> 27 </w:t>
+              <w:t xml:space="preserve"> 2022 </w:t>
             </w:r>
             <w:proofErr w:type="spellStart"/>
             <w:r>
@@ -12325,7 +12633,7 @@
                 <w:sz w:val="24"/>
                 <w:szCs w:val="24"/>
               </w:rPr>
-              <w:t>Tahun</w:t>
+              <w:t>Tentang</w:t>
             </w:r>
             <w:proofErr w:type="spellEnd"/>
             <w:r>
@@ -12334,7 +12642,7 @@
                 <w:sz w:val="24"/>
                 <w:szCs w:val="24"/>
               </w:rPr>
-              <w:t xml:space="preserve"> 2022 Tentang </w:t>
+              <w:t xml:space="preserve"> </w:t>
             </w:r>
             <w:proofErr w:type="spellStart"/>
             <w:r>
@@ -20657,15 +20965,6 @@
 </file>
 
 <file path=customXml/item1.xml><?xml version="1.0" encoding="utf-8"?>
-<?mso-contentType ?>
-<FormTemplates xmlns="http://schemas.microsoft.com/sharepoint/v3/contenttype/forms">
-  <Display>DocumentLibraryForm</Display>
-  <Edit>DocumentLibraryForm</Edit>
-  <New>DocumentLibraryForm</New>
-</FormTemplates>
-</file>
-
-<file path=customXml/item2.xml><?xml version="1.0" encoding="utf-8"?>
 <ct:contentTypeSchema xmlns:ct="http://schemas.microsoft.com/office/2006/metadata/contentType" xmlns:ma="http://schemas.microsoft.com/office/2006/metadata/properties/metaAttributes" ct:_="" ma:_="" ma:contentTypeName="Dokumen" ma:contentTypeID="0x010100B2104835603E494C8E73FA282078A2A1" ma:contentTypeVersion="3" ma:contentTypeDescription="Buat sebuah dokumen baru." ma:contentTypeScope="" ma:versionID="8909ba6cd089f1cad09b5d19bbf1fb99">
   <xsd:schema xmlns:xsd="http://www.w3.org/2001/XMLSchema" xmlns:xs="http://www.w3.org/2001/XMLSchema" xmlns:p="http://schemas.microsoft.com/office/2006/metadata/properties" xmlns:ns2="2a2d2fc0-172c-493e-9700-481b0102245d" targetNamespace="http://schemas.microsoft.com/office/2006/metadata/properties" ma:root="true" ma:fieldsID="31284ce68694fe7d11028b04c62020b4" ns2:_="">
     <xsd:import namespace="2a2d2fc0-172c-493e-9700-481b0102245d"/>
@@ -20803,15 +21102,16 @@
 </ct:contentTypeSchema>
 </file>
 
-<file path=customXml/itemProps1.xml><?xml version="1.0" encoding="utf-8"?>
-<ds:datastoreItem xmlns:ds="http://schemas.openxmlformats.org/officeDocument/2006/customXml" ds:itemID="{F889B8D9-1BA4-444A-A5FB-8860A00E66C5}">
-  <ds:schemaRefs>
-    <ds:schemaRef ds:uri="http://schemas.microsoft.com/sharepoint/v3/contenttype/forms"/>
-  </ds:schemaRefs>
-</ds:datastoreItem>
+<file path=customXml/item2.xml><?xml version="1.0" encoding="utf-8"?>
+<?mso-contentType ?>
+<FormTemplates xmlns="http://schemas.microsoft.com/sharepoint/v3/contenttype/forms">
+  <Display>DocumentLibraryForm</Display>
+  <Edit>DocumentLibraryForm</Edit>
+  <New>DocumentLibraryForm</New>
+</FormTemplates>
 </file>
 
-<file path=customXml/itemProps2.xml><?xml version="1.0" encoding="utf-8"?>
+<file path=customXml/itemProps1.xml><?xml version="1.0" encoding="utf-8"?>
 <ds:datastoreItem xmlns:ds="http://schemas.openxmlformats.org/officeDocument/2006/customXml" ds:itemID="{CD1A4E07-D63C-49FB-A26D-7FA3D01C5BA9}">
   <ds:schemaRefs>
     <ds:schemaRef ds:uri="http://schemas.microsoft.com/office/2006/metadata/contentType"/>
@@ -20827,4 +21127,12 @@
     <ds:schemaRef ds:uri="http://schemas.microsoft.com/internal/obd"/>
   </ds:schemaRefs>
 </ds:datastoreItem>
+</file>
+
+<file path=customXml/itemProps2.xml><?xml version="1.0" encoding="utf-8"?>
+<ds:datastoreItem xmlns:ds="http://schemas.openxmlformats.org/officeDocument/2006/customXml" ds:itemID="{F889B8D9-1BA4-444A-A5FB-8860A00E66C5}">
+  <ds:schemaRefs>
+    <ds:schemaRef ds:uri="http://schemas.microsoft.com/sharepoint/v3/contenttype/forms"/>
+  </ds:schemaRefs>
+</ds:datastoreItem>
 </file>
</xml_diff>